<commit_message>
Changed inputs to textentries on checklist.html, new function to clear all existing documents on loading checklist.html, and took out the print debugger
</commit_message>
<xml_diff>
--- a/app/static/lettersReview Comments for DSC# DP2020-02 Smith Farms Estate II.docx
+++ b/app/static/lettersReview Comments for DSC# DP2020-02 Smith Farms Estate II.docx
@@ -116,7 +116,11 @@
       </w:r>
       <w:r>
         <w:br/>
-        <w:t>1:  Provide silt fence around the extents of disturbance. ((VESCH 7.12).)</w:t>
+        <w:t>1:  Provide the silt fence!! ((VESCH 7.12).)</w:t>
+      </w:r>
+      <w:r>
+        <w:br/>
+        <w:t>2:  DO THE DAM THING ((DEQ Spec. No. 7.).)</w:t>
       </w:r>
     </w:p>
     <w:sectPr>

</xml_diff>